<commit_message>
Correcciones en Trabajo Práctico N°2 - Capítulo II.docx
</commit_message>
<xml_diff>
--- a/Captura de Requisitos/TP1 Primer entrega/Trabajo Práctico N°2 - Capítulo II.docx
+++ b/Captura de Requisitos/TP1 Primer entrega/Trabajo Práctico N°2 - Capítulo II.docx
@@ -255,19 +255,6 @@
     </w:p>
     <w:p>
       <w:pPr>
-        <w:spacing w:after="0"/>
-        <w:rPr>
-          <w:rStyle w:val="SubttuloCar"/>
-          <w:rFonts w:ascii="Cambria" w:hAnsi="Cambria"/>
-          <w:b/>
-          <w:i w:val="0"/>
-          <w:sz w:val="28"/>
-          <w:szCs w:val="28"/>
-        </w:rPr>
-      </w:pPr>
-    </w:p>
-    <w:p>
-      <w:pPr>
         <w:rPr>
           <w:rStyle w:val="SubttuloCar"/>
           <w:rFonts w:ascii="Cambria" w:hAnsi="Cambria"/>
@@ -444,7 +431,7 @@
                 <w:sz w:val="24"/>
                 <w:szCs w:val="24"/>
               </w:rPr>
-              <w:t>2</w:t>
+              <w:t>3</w:t>
             </w:r>
           </w:p>
         </w:tc>
@@ -544,7 +531,7 @@
                 <w:sz w:val="24"/>
                 <w:szCs w:val="24"/>
               </w:rPr>
-              <w:t>2</w:t>
+              <w:t>3</w:t>
             </w:r>
           </w:p>
         </w:tc>
@@ -739,6 +726,7 @@
     </w:p>
     <w:p>
       <w:pPr>
+        <w:spacing w:after="0"/>
         <w:rPr>
           <w:b/>
           <w:sz w:val="24"/>
@@ -773,7 +761,22 @@
           <w:sz w:val="24"/>
           <w:szCs w:val="24"/>
         </w:rPr>
-        <w:t>o puede observarse en el siguiente organigrama:</w:t>
+        <w:t>o puede observarse en el siguiente organigrama</w:t>
+      </w:r>
+      <w:r>
+        <w:rPr>
+          <w:rStyle w:val="Refdenotaalpie"/>
+          <w:sz w:val="24"/>
+          <w:szCs w:val="24"/>
+        </w:rPr>
+        <w:footnoteReference w:id="1"/>
+      </w:r>
+      <w:r>
+        <w:rPr>
+          <w:sz w:val="24"/>
+          <w:szCs w:val="24"/>
+        </w:rPr>
+        <w:t>:</w:t>
       </w:r>
     </w:p>
     <w:p>
@@ -791,7 +794,7 @@
           <w:lang w:val="es-ES" w:eastAsia="es-ES"/>
         </w:rPr>
         <w:pict>
-          <v:roundrect id="_x0000_s1026" style="position:absolute;margin-left:198.8pt;margin-top:18.7pt;width:74.25pt;height:23.25pt;z-index:251658240" arcsize="10923f" fillcolor="white [3201]" strokecolor="#4bacc6 [3208]" strokeweight="2.5pt">
+          <v:roundrect id="_x0000_s1026" style="position:absolute;margin-left:184.4pt;margin-top:18.7pt;width:74.25pt;height:23.25pt;z-index:251658240" arcsize="10923f" fillcolor="white [3201]" strokecolor="#4bacc6 [3208]" strokeweight="2.5pt">
             <v:shadow color="#868686"/>
             <v:textbox style="mso-next-textbox:#_x0000_s1026">
               <w:txbxContent>
@@ -824,29 +827,6 @@
           <w:lang w:val="es-ES" w:eastAsia="es-ES"/>
         </w:rPr>
         <w:pict>
-          <v:shapetype id="_x0000_t32" coordsize="21600,21600" o:spt="32" o:oned="t" path="m,l21600,21600e" filled="f">
-            <v:path arrowok="t" fillok="f" o:connecttype="none"/>
-            <o:lock v:ext="edit" shapetype="t"/>
-          </v:shapetype>
-          <v:shape id="_x0000_s1041" type="#_x0000_t32" style="position:absolute;margin-left:222.65pt;margin-top:27.5pt;width:22pt;height:0;rotation:270;z-index:251671552" o:connectortype="elbow" adj="-299013,-1,-299013"/>
-        </w:pict>
-      </w:r>
-    </w:p>
-    <w:p>
-      <w:pPr>
-        <w:rPr>
-          <w:sz w:val="24"/>
-          <w:szCs w:val="24"/>
-        </w:rPr>
-      </w:pPr>
-      <w:r>
-        <w:rPr>
-          <w:noProof/>
-          <w:sz w:val="24"/>
-          <w:szCs w:val="24"/>
-          <w:lang w:val="es-ES" w:eastAsia="es-ES"/>
-        </w:rPr>
-        <w:pict>
           <v:shapetype id="_x0000_t34" coordsize="21600,21600" o:spt="34" o:oned="t" adj="10800" path="m,l@0,0@0,21600,21600,21600e" filled="f">
             <v:stroke joinstyle="miter"/>
             <v:formulas>
@@ -858,29 +838,7 @@
             </v:handles>
             <o:lock v:ext="edit" shapetype="t"/>
           </v:shapetype>
-          <v:shape id="_x0000_s1034" type="#_x0000_t34" style="position:absolute;margin-left:94.1pt;margin-top:13.05pt;width:117.55pt;height:23.95pt;rotation:180;flip:y;z-index:251664384" o:connectortype="elbow" adj="21673,348621,-51919"/>
-        </w:pict>
-      </w:r>
-      <w:r>
-        <w:rPr>
-          <w:noProof/>
-          <w:sz w:val="24"/>
-          <w:szCs w:val="24"/>
-          <w:lang w:val="es-ES" w:eastAsia="es-ES"/>
-        </w:rPr>
-        <w:pict>
-          <v:shape id="_x0000_s1051" type="#_x0000_t34" style="position:absolute;margin-left:233.65pt;margin-top:13.05pt;width:220.1pt;height:46.05pt;rotation:180;z-index:251680768" o:connectortype="elbow" adj="44,-202913,-51488"/>
-        </w:pict>
-      </w:r>
-      <w:r>
-        <w:rPr>
-          <w:noProof/>
-          <w:sz w:val="24"/>
-          <w:szCs w:val="24"/>
-          <w:lang w:val="es-ES" w:eastAsia="es-ES"/>
-        </w:rPr>
-        <w:pict>
-          <v:shape id="_x0000_s1035" type="#_x0000_t34" style="position:absolute;margin-left:211.1pt;margin-top:13.05pt;width:106.55pt;height:22.55pt;z-index:251665408" o:connectortype="elbow" adj="21438,-343253,-57168"/>
+          <v:shape id="_x0000_s1041" type="#_x0000_t34" style="position:absolute;margin-left:208.2pt;margin-top:27.5pt;width:24.75pt;height:.05pt;rotation:270;z-index:251671552" o:connectortype="elbow" adj="10778,-249393600,-254356"/>
         </w:pict>
       </w:r>
     </w:p>
@@ -899,7 +857,7 @@
           <w:lang w:val="es-ES" w:eastAsia="es-ES"/>
         </w:rPr>
         <w:pict>
-          <v:shape id="_x0000_s1037" type="#_x0000_t32" style="position:absolute;margin-left:83.75pt;margin-top:20.5pt;width:20.65pt;height:0;rotation:270;z-index:251667456" o:connectortype="elbow" adj="-172591,-1,-172591"/>
+          <v:shape id="_x0000_s1035" type="#_x0000_t34" style="position:absolute;margin-left:220.6pt;margin-top:13.05pt;width:83.2pt;height:28.35pt;z-index:251665408" o:connectortype="elbow" adj="16447,-439848,-75678"/>
         </w:pict>
       </w:r>
       <w:r>
@@ -910,7 +868,7 @@
           <w:lang w:val="es-ES" w:eastAsia="es-ES"/>
         </w:rPr>
         <w:pict>
-          <v:shape id="_x0000_s1039" type="#_x0000_t34" style="position:absolute;margin-left:269.6pt;margin-top:10.15pt;width:48.05pt;height:22.1pt;flip:y;z-index:251669504" o:connectortype="elbow" adj="314,422813,-153066"/>
+          <v:shape id="_x0000_s1034" type="#_x0000_t34" style="position:absolute;margin-left:82.3pt;margin-top:13.05pt;width:138.3pt;height:23.95pt;rotation:180;flip:y;z-index:251664384" o:connectortype="elbow" adj="21560,520655,-45527"/>
         </w:pict>
       </w:r>
       <w:r>
@@ -921,29 +879,7 @@
           <w:lang w:val="es-ES" w:eastAsia="es-ES"/>
         </w:rPr>
         <w:pict>
-          <v:shape id="_x0000_s1040" type="#_x0000_t34" style="position:absolute;margin-left:317.65pt;margin-top:10.15pt;width:48.7pt;height:22.1pt;z-index:251670528" o:connectortype="elbow" adj="21644,-401213,-172334"/>
-        </w:pict>
-      </w:r>
-      <w:r>
-        <w:rPr>
-          <w:noProof/>
-          <w:sz w:val="24"/>
-          <w:szCs w:val="24"/>
-          <w:lang w:val="es-ES" w:eastAsia="es-ES"/>
-        </w:rPr>
-        <w:pict>
-          <v:shape id="_x0000_s1038" type="#_x0000_t34" style="position:absolute;margin-left:123.35pt;margin-top:10.15pt;width:55.5pt;height:20.65pt;rotation:180;z-index:251668480" o:connectortype="elbow" adj="-176,-450985,-97200"/>
-        </w:pict>
-      </w:r>
-      <w:r>
-        <w:rPr>
-          <w:noProof/>
-          <w:sz w:val="24"/>
-          <w:szCs w:val="24"/>
-          <w:lang w:val="es-ES" w:eastAsia="es-ES"/>
-        </w:rPr>
-        <w:pict>
-          <v:shape id="_x0000_s1036" type="#_x0000_t34" style="position:absolute;margin-left:12.35pt;margin-top:10.15pt;width:111pt;height:20.65pt;flip:y;z-index:251666432" o:connectortype="elbow" adj="-146,420023,-16200"/>
+          <v:shape id="_x0000_s1051" type="#_x0000_t34" style="position:absolute;margin-left:220.55pt;margin-top:13.05pt;width:215.45pt;height:46.05pt;rotation:180;z-index:251680768" o:connectortype="elbow" adj="-61,-292386,-50819"/>
         </w:pict>
       </w:r>
     </w:p>
@@ -962,38 +898,7 @@
           <w:lang w:val="es-ES" w:eastAsia="es-ES"/>
         </w:rPr>
         <w:pict>
-          <v:roundrect id="_x0000_s1050" style="position:absolute;margin-left:415.15pt;margin-top:5.4pt;width:80.95pt;height:24pt;z-index:251679744" arcsize="10923f" strokecolor="#3f3151 [1607]">
-            <v:textbox style="mso-next-textbox:#_x0000_s1050">
-              <w:txbxContent>
-                <w:p>
-                  <w:pPr>
-                    <w:spacing w:after="0" w:line="240" w:lineRule="auto"/>
-                    <w:jc w:val="center"/>
-                    <w:rPr>
-                      <w:sz w:val="20"/>
-                      <w:szCs w:val="20"/>
-                    </w:rPr>
-                  </w:pPr>
-                  <w:proofErr w:type="spellStart"/>
-                  <w:r>
-                    <w:rPr>
-                      <w:sz w:val="20"/>
-                      <w:szCs w:val="20"/>
-                    </w:rPr>
-                    <w:t>Admin</w:t>
-                  </w:r>
-                  <w:proofErr w:type="spellEnd"/>
-                  <w:r>
-                    <w:rPr>
-                      <w:sz w:val="20"/>
-                      <w:szCs w:val="20"/>
-                    </w:rPr>
-                    <w:t>. BD</w:t>
-                  </w:r>
-                </w:p>
-              </w:txbxContent>
-            </v:textbox>
-          </v:roundrect>
+          <v:shape id="_x0000_s1039" type="#_x0000_t34" style="position:absolute;margin-left:232.55pt;margin-top:14.55pt;width:50.55pt;height:17.7pt;flip:y;z-index:251669504" o:connectortype="elbow" adj="21,760698,-129664"/>
         </w:pict>
       </w:r>
       <w:r>
@@ -1004,43 +909,7 @@
           <w:lang w:val="es-ES" w:eastAsia="es-ES"/>
         </w:rPr>
         <w:pict>
-          <v:roundrect id="_x0000_s1049" style="position:absolute;margin-left:317.65pt;margin-top:5.4pt;width:91.25pt;height:24pt;z-index:251678720" arcsize="10923f" strokecolor="#e36c0a [2409]">
-            <v:textbox style="mso-next-textbox:#_x0000_s1049">
-              <w:txbxContent>
-                <w:p>
-                  <w:pPr>
-                    <w:rPr>
-                      <w:sz w:val="20"/>
-                      <w:szCs w:val="20"/>
-                    </w:rPr>
-                  </w:pPr>
-                  <w:r>
-                    <w:rPr>
-                      <w:sz w:val="20"/>
-                      <w:szCs w:val="20"/>
-                    </w:rPr>
-                    <w:t>Analista/</w:t>
-                  </w:r>
-                  <w:proofErr w:type="spellStart"/>
-                  <w:r>
-                    <w:rPr>
-                      <w:sz w:val="20"/>
-                      <w:szCs w:val="20"/>
-                    </w:rPr>
-                    <w:t>Tester</w:t>
-                  </w:r>
-                  <w:proofErr w:type="spellEnd"/>
-                  <w:r>
-                    <w:rPr>
-                      <w:sz w:val="20"/>
-                      <w:szCs w:val="20"/>
-                    </w:rPr>
-                    <w:t xml:space="preserve">  2</w:t>
-                  </w:r>
-                </w:p>
-              </w:txbxContent>
-            </v:textbox>
-          </v:roundrect>
+          <v:shape id="_x0000_s1040" type="#_x0000_t34" style="position:absolute;margin-left:283.1pt;margin-top:14.55pt;width:59.55pt;height:17.7pt;z-index:251670528" o:connectortype="elbow" adj="21546,-739098,-128403"/>
         </w:pict>
       </w:r>
       <w:r>
@@ -1051,7 +920,40 @@
           <w:lang w:val="es-ES" w:eastAsia="es-ES"/>
         </w:rPr>
         <w:pict>
-          <v:roundrect id="_x0000_s1030" style="position:absolute;margin-left:223.3pt;margin-top:5.4pt;width:91.25pt;height:24pt;z-index:251662336" arcsize="10923f" strokecolor="#e36c0a [2409]">
+          <v:shape id="_x0000_s1038" type="#_x0000_t34" style="position:absolute;margin-left:82.3pt;margin-top:10.15pt;width:54.15pt;height:22.1pt;rotation:180;z-index:251668480" o:connectortype="elbow" adj="-40,-609247,-82710"/>
+        </w:pict>
+      </w:r>
+      <w:r>
+        <w:rPr>
+          <w:noProof/>
+          <w:sz w:val="24"/>
+          <w:szCs w:val="24"/>
+          <w:lang w:val="es-ES" w:eastAsia="es-ES"/>
+        </w:rPr>
+        <w:pict>
+          <v:shape id="_x0000_s1036" type="#_x0000_t34" style="position:absolute;margin-left:26.6pt;margin-top:10.15pt;width:55.7pt;height:22.1pt;flip:y;z-index:251666432" o:connectortype="elbow" adj="135,609247,-37810"/>
+        </w:pict>
+      </w:r>
+    </w:p>
+    <w:p>
+      <w:pPr>
+        <w:tabs>
+          <w:tab w:val="left" w:pos="1428"/>
+        </w:tabs>
+        <w:rPr>
+          <w:sz w:val="20"/>
+          <w:szCs w:val="20"/>
+        </w:rPr>
+      </w:pPr>
+      <w:r>
+        <w:rPr>
+          <w:noProof/>
+          <w:sz w:val="24"/>
+          <w:szCs w:val="24"/>
+          <w:lang w:val="es-ES" w:eastAsia="es-ES"/>
+        </w:rPr>
+        <w:pict>
+          <v:roundrect id="_x0000_s1030" style="position:absolute;margin-left:186.6pt;margin-top:5.4pt;width:91.25pt;height:24pt;z-index:251662336" arcsize="10923f" strokecolor="#e36c0a [2409]">
             <v:textbox style="mso-next-textbox:#_x0000_s1030">
               <w:txbxContent>
                 <w:p>
@@ -1093,13 +995,60 @@
       <w:r>
         <w:rPr>
           <w:noProof/>
+          <w:sz w:val="24"/>
+          <w:szCs w:val="24"/>
+          <w:lang w:val="es-ES" w:eastAsia="es-ES"/>
+        </w:rPr>
+        <w:pict>
+          <v:roundrect id="_x0000_s1049" style="position:absolute;margin-left:296.65pt;margin-top:5.4pt;width:91.25pt;height:24pt;z-index:251678720" arcsize="10923f" strokecolor="#e36c0a [2409]">
+            <v:textbox style="mso-next-textbox:#_x0000_s1049">
+              <w:txbxContent>
+                <w:p>
+                  <w:pPr>
+                    <w:rPr>
+                      <w:sz w:val="20"/>
+                      <w:szCs w:val="20"/>
+                    </w:rPr>
+                  </w:pPr>
+                  <w:r>
+                    <w:rPr>
+                      <w:sz w:val="20"/>
+                      <w:szCs w:val="20"/>
+                    </w:rPr>
+                    <w:t>Analista/</w:t>
+                  </w:r>
+                  <w:proofErr w:type="spellStart"/>
+                  <w:r>
+                    <w:rPr>
+                      <w:sz w:val="20"/>
+                      <w:szCs w:val="20"/>
+                    </w:rPr>
+                    <w:t>Tester</w:t>
+                  </w:r>
+                  <w:proofErr w:type="spellEnd"/>
+                  <w:r>
+                    <w:rPr>
+                      <w:sz w:val="20"/>
+                      <w:szCs w:val="20"/>
+                    </w:rPr>
+                    <w:t xml:space="preserve">  3</w:t>
+                  </w:r>
+                </w:p>
+              </w:txbxContent>
+            </v:textbox>
+          </v:roundrect>
+        </w:pict>
+      </w:r>
+      <w:r>
+        <w:rPr>
+          <w:noProof/>
           <w:color w:val="FF0000"/>
           <w:sz w:val="24"/>
           <w:szCs w:val="24"/>
           <w:lang w:val="es-ES" w:eastAsia="es-ES"/>
         </w:rPr>
         <w:pict>
-          <v:roundrect id="_x0000_s1048" style="position:absolute;margin-left:136.85pt;margin-top:5.4pt;width:79.5pt;height:24pt;z-index:251677696" arcsize="10923f" fillcolor="white [3201]" strokecolor="#92d050" strokeweight="1.5pt">
+          <v:roundrect id="_x0000_s1048" style="position:absolute;margin-left:96.1pt;margin-top:5.4pt;width:79.5pt;height:24pt;z-index:251677696" arcsize="10923f" fillcolor="white [3201]" strokecolor="#92d050" strokeweight="1.5pt">
             <v:shadow color="#868686"/>
             <v:textbox style="mso-next-textbox:#_x0000_s1048">
               <w:txbxContent>
@@ -1131,23 +1080,33 @@
           <w:lang w:val="es-ES" w:eastAsia="es-ES"/>
         </w:rPr>
         <w:pict>
-          <v:roundrect id="_x0000_s1047" style="position:absolute;margin-left:54.25pt;margin-top:5.4pt;width:79.5pt;height:24pt;z-index:251676672" arcsize="10923f" fillcolor="white [3201]" strokecolor="#92d050" strokeweight="1.5pt">
-            <v:shadow color="#868686"/>
-            <v:textbox style="mso-next-textbox:#_x0000_s1047">
+          <v:roundrect id="_x0000_s1050" style="position:absolute;margin-left:396.55pt;margin-top:5.4pt;width:80.95pt;height:24pt;z-index:251679744" arcsize="10923f" strokecolor="#3f3151 [1607]">
+            <v:textbox style="mso-next-textbox:#_x0000_s1050">
               <w:txbxContent>
                 <w:p>
                   <w:pPr>
+                    <w:spacing w:after="0" w:line="240" w:lineRule="auto"/>
+                    <w:jc w:val="center"/>
                     <w:rPr>
                       <w:sz w:val="20"/>
                       <w:szCs w:val="20"/>
                     </w:rPr>
                   </w:pPr>
+                  <w:proofErr w:type="spellStart"/>
                   <w:r>
                     <w:rPr>
                       <w:sz w:val="20"/>
                       <w:szCs w:val="20"/>
                     </w:rPr>
-                    <w:t>Programador 2</w:t>
+                    <w:t>Admin</w:t>
+                  </w:r>
+                  <w:proofErr w:type="spellEnd"/>
+                  <w:r>
+                    <w:rPr>
+                      <w:sz w:val="20"/>
+                      <w:szCs w:val="20"/>
+                    </w:rPr>
+                    <w:t>. BD</w:t>
                   </w:r>
                 </w:p>
               </w:txbxContent>
@@ -1163,7 +1122,7 @@
           <w:lang w:val="es-ES" w:eastAsia="es-ES"/>
         </w:rPr>
         <w:pict>
-          <v:roundrect id="_x0000_s1027" style="position:absolute;margin-left:-28.15pt;margin-top:5.4pt;width:79.5pt;height:24pt;z-index:251659264" arcsize="10923f" fillcolor="white [3201]" strokecolor="#92d050" strokeweight="1.5pt">
+          <v:roundrect id="_x0000_s1027" style="position:absolute;margin-left:-12.6pt;margin-top:5.4pt;width:79.5pt;height:24pt;z-index:251659264" arcsize="10923f" fillcolor="white [3201]" strokecolor="#92d050" strokeweight="1.5pt">
             <v:shadow color="#868686"/>
             <v:textbox style="mso-next-textbox:#_x0000_s1027">
               <w:txbxContent>
@@ -1187,26 +1146,73 @@
           </v:roundrect>
         </w:pict>
       </w:r>
+      <w:r>
+        <w:rPr>
+          <w:sz w:val="24"/>
+          <w:szCs w:val="24"/>
+        </w:rPr>
+        <w:tab/>
+      </w:r>
+      <w:r>
+        <w:rPr>
+          <w:sz w:val="20"/>
+          <w:szCs w:val="20"/>
+        </w:rPr>
+        <w:br/>
+        <w:t xml:space="preserve">                                  …                                                                                        … </w:t>
+      </w:r>
     </w:p>
     <w:p>
       <w:pPr>
-        <w:jc w:val="both"/>
-        <w:rPr>
-          <w:sz w:val="24"/>
-          <w:szCs w:val="24"/>
-        </w:rPr>
-      </w:pPr>
+        <w:tabs>
+          <w:tab w:val="left" w:pos="1428"/>
+        </w:tabs>
+        <w:ind w:firstLine="567"/>
+        <w:rPr>
+          <w:sz w:val="24"/>
+          <w:szCs w:val="24"/>
+        </w:rPr>
+      </w:pPr>
+      <w:r>
+        <w:rPr>
+          <w:sz w:val="24"/>
+          <w:szCs w:val="24"/>
+        </w:rPr>
+        <w:br/>
+      </w:r>
+      <w:r>
+        <w:rPr>
+          <w:sz w:val="24"/>
+          <w:szCs w:val="24"/>
+        </w:rPr>
+        <w:t xml:space="preserve">Habrá un líder (o coordinador) que deberá definir los lineamientos generales que deben seguir los tres programadores, los tres analistas, los tres </w:t>
+      </w:r>
+      <w:proofErr w:type="spellStart"/>
+      <w:r>
+        <w:rPr>
+          <w:sz w:val="24"/>
+          <w:szCs w:val="24"/>
+        </w:rPr>
+        <w:t>testers</w:t>
+      </w:r>
+      <w:proofErr w:type="spellEnd"/>
+      <w:r>
+        <w:rPr>
+          <w:sz w:val="24"/>
+          <w:szCs w:val="24"/>
+        </w:rPr>
+        <w:t>, y el administrador de bases de datos.</w:t>
+      </w:r>
     </w:p>
     <w:p>
       <w:pPr>
+        <w:jc w:val="both"/>
         <w:rPr>
           <w:rFonts w:ascii="Cambria" w:eastAsiaTheme="majorEastAsia" w:hAnsi="Cambria" w:cstheme="majorBidi"/>
           <w:b/>
           <w:iCs/>
           <w:color w:val="4F81BD" w:themeColor="accent1"/>
           <w:spacing w:val="15"/>
-          <w:sz w:val="28"/>
-          <w:szCs w:val="28"/>
         </w:rPr>
       </w:pPr>
       <w:r>
@@ -1214,8 +1220,6 @@
           <w:rFonts w:ascii="Cambria" w:hAnsi="Cambria"/>
           <w:b/>
           <w:i/>
-          <w:sz w:val="28"/>
-          <w:szCs w:val="28"/>
         </w:rPr>
         <w:br w:type="page"/>
       </w:r>
@@ -2639,9 +2643,17 @@
                 <w:sz w:val="24"/>
                 <w:szCs w:val="24"/>
               </w:rPr>
-              <w:t>MySQL.</w:t>
+              <w:t>MySQL</w:t>
             </w:r>
             <w:proofErr w:type="spellEnd"/>
+            <w:r>
+              <w:rPr>
+                <w:b w:val="0"/>
+                <w:sz w:val="24"/>
+                <w:szCs w:val="24"/>
+              </w:rPr>
+              <w:t>.</w:t>
+            </w:r>
           </w:p>
           <w:p>
             <w:pPr>
@@ -2667,23 +2679,13 @@
                 <w:szCs w:val="24"/>
               </w:rPr>
             </w:pPr>
-            <w:proofErr w:type="spellStart"/>
-            <w:r>
-              <w:rPr>
-                <w:b w:val="0"/>
-                <w:sz w:val="24"/>
-                <w:szCs w:val="24"/>
-              </w:rPr>
-              <w:t>Manejo</w:t>
-            </w:r>
-            <w:proofErr w:type="spellEnd"/>
-            <w:r>
-              <w:rPr>
-                <w:b w:val="0"/>
-                <w:sz w:val="24"/>
-                <w:szCs w:val="24"/>
-              </w:rPr>
-              <w:t xml:space="preserve"> de </w:t>
+            <w:r>
+              <w:rPr>
+                <w:b w:val="0"/>
+                <w:sz w:val="24"/>
+                <w:szCs w:val="24"/>
+              </w:rPr>
+              <w:t xml:space="preserve">Manejo de </w:t>
             </w:r>
             <w:proofErr w:type="spellStart"/>
             <w:r>
@@ -5633,7 +5635,7 @@
             <w:sz w:val="20"/>
             <w:szCs w:val="20"/>
           </w:rPr>
-          <w:t>8</w:t>
+          <w:t>1</w:t>
         </w:r>
         <w:r>
           <w:rPr>
@@ -5684,6 +5686,45 @@
       </w:pPr>
       <w:r>
         <w:continuationSeparator/>
+      </w:r>
+    </w:p>
+  </w:footnote>
+  <w:footnote w:id="1">
+    <w:p>
+      <w:pPr>
+        <w:pStyle w:val="Textonotapie"/>
+      </w:pPr>
+      <w:r>
+        <w:rPr>
+          <w:rStyle w:val="Refdenotaalpie"/>
+        </w:rPr>
+        <w:footnoteRef/>
+      </w:r>
+      <w:r>
+        <w:t xml:space="preserve"> </w:t>
+      </w:r>
+      <w:r>
+        <w:t xml:space="preserve">El perfil de analista y </w:t>
+      </w:r>
+      <w:proofErr w:type="spellStart"/>
+      <w:r>
+        <w:t>tester</w:t>
+      </w:r>
+      <w:proofErr w:type="spellEnd"/>
+      <w:r>
+        <w:t xml:space="preserve"> aparecen juntos en el organigrama porque </w:t>
+      </w:r>
+      <w:r>
+        <w:t>es muy posible que</w:t>
+      </w:r>
+      <w:r>
+        <w:t xml:space="preserve"> correspondan a las mismas personas. Sin embargo, no </w:t>
+      </w:r>
+      <w:r>
+        <w:t xml:space="preserve">será </w:t>
+      </w:r>
+      <w:r>
+        <w:t>estrictamente así en la práctica. Una misma persona podrá cumplir con uno o más perfiles. El organigrama sirve de orientación y aproximación a la realidad.</w:t>
       </w:r>
     </w:p>
   </w:footnote>
@@ -5797,7 +5838,7 @@
         <v:path o:extrusionok="f" gradientshapeok="t" o:connecttype="rect"/>
         <o:lock v:ext="edit" aspectratio="t"/>
       </v:shapetype>
-      <v:shape id="_x0000_i1147" type="#_x0000_t75" style="width:9.2pt;height:9.2pt" o:bullet="t">
+      <v:shape id="_x0000_i1047" type="#_x0000_t75" style="width:9pt;height:9pt" o:bullet="t">
         <v:imagedata r:id="rId1" o:title="BD14754_"/>
       </v:shape>
     </w:pict>
@@ -10089,7 +10130,6 @@
   <w:style w:type="character" w:default="1" w:styleId="Fuentedeprrafopredeter">
     <w:name w:val="Default Paragraph Font"/>
     <w:uiPriority w:val="1"/>
-    <w:semiHidden/>
     <w:unhideWhenUsed/>
   </w:style>
   <w:style w:type="table" w:default="1" w:styleId="Tablanormal">
@@ -10569,6 +10609,45 @@
       </w:tcPr>
     </w:tblStylePr>
   </w:style>
+  <w:style w:type="paragraph" w:styleId="Textonotapie">
+    <w:name w:val="footnote text"/>
+    <w:basedOn w:val="Normal"/>
+    <w:link w:val="TextonotapieCar"/>
+    <w:uiPriority w:val="99"/>
+    <w:semiHidden/>
+    <w:unhideWhenUsed/>
+    <w:rsid w:val="008B033C"/>
+    <w:pPr>
+      <w:spacing w:after="0" w:line="240" w:lineRule="auto"/>
+    </w:pPr>
+    <w:rPr>
+      <w:sz w:val="20"/>
+      <w:szCs w:val="20"/>
+    </w:rPr>
+  </w:style>
+  <w:style w:type="character" w:customStyle="1" w:styleId="TextonotapieCar">
+    <w:name w:val="Texto nota pie Car"/>
+    <w:basedOn w:val="Fuentedeprrafopredeter"/>
+    <w:link w:val="Textonotapie"/>
+    <w:uiPriority w:val="99"/>
+    <w:semiHidden/>
+    <w:rsid w:val="008B033C"/>
+    <w:rPr>
+      <w:sz w:val="20"/>
+      <w:szCs w:val="20"/>
+    </w:rPr>
+  </w:style>
+  <w:style w:type="character" w:styleId="Refdenotaalpie">
+    <w:name w:val="footnote reference"/>
+    <w:basedOn w:val="Fuentedeprrafopredeter"/>
+    <w:uiPriority w:val="99"/>
+    <w:semiHidden/>
+    <w:unhideWhenUsed/>
+    <w:rsid w:val="008B033C"/>
+    <w:rPr>
+      <w:vertAlign w:val="superscript"/>
+    </w:rPr>
+  </w:style>
 </w:styles>
 </file>
 
@@ -10860,7 +10939,7 @@
 </file>
 
 <file path=customXml/itemProps1.xml><?xml version="1.0" encoding="utf-8"?>
-<ds:datastoreItem xmlns:ds="http://schemas.openxmlformats.org/officeDocument/2006/customXml" ds:itemID="{377B456A-B825-485B-97B4-38EE229B91D6}">
+<ds:datastoreItem xmlns:ds="http://schemas.openxmlformats.org/officeDocument/2006/customXml" ds:itemID="{0BB83E53-CC40-4641-93A7-5DF5CFCD8450}">
   <ds:schemaRefs>
     <ds:schemaRef ds:uri="http://schemas.openxmlformats.org/officeDocument/2006/bibliography"/>
   </ds:schemaRefs>

</xml_diff>